<commit_message>
Przeniesienie ćwiczeń 8 i 15 do właściwych katalogów Początek instrukcji 7 - wstęp teoretyczny.
</commit_message>
<xml_diff>
--- a/Ksiazka/Cw03/PiWDP03 Podstawy obslugi - Simple Meas Syst.docx
+++ b/Ksiazka/Cw03/PiWDP03 Podstawy obslugi - Simple Meas Syst.docx
@@ -1463,7 +1463,7 @@
               <w:fldChar w:fldCharType="begin"/>
             </w:r>
             <w:r>
-              <w:instrText xml:space="preserve"> REF _Ref463386591 \h </w:instrText>
+              <w:instrText xml:space="preserve"> REF _Ref476512181 \h </w:instrText>
             </w:r>
             <w:r>
               <w:fldChar w:fldCharType="separate"/>
@@ -1478,7 +1478,34 @@
               <w:rPr>
                 <w:b/>
               </w:rPr>
-              <w:t xml:space="preserve">ZADANIA – </w:t>
+              <w:t>ZADANIA – „</w:t>
+            </w:r>
+            <w:r>
+              <w:rPr>
+                <w:b/>
+                <w:i/>
+              </w:rPr>
+              <w:t>Aplikacja Pomiarowa</w:t>
+            </w:r>
+            <w:r>
+              <w:rPr>
+                <w:b/>
+                <w:i/>
+              </w:rPr>
+              <w:t xml:space="preserve"> 2</w:t>
+            </w:r>
+            <w:r>
+              <w:rPr>
+                <w:b/>
+                <w:i/>
+              </w:rPr>
+              <w:t>.vi</w:t>
+            </w:r>
+            <w:r>
+              <w:rPr>
+                <w:b/>
+              </w:rPr>
+              <w:t>”</w:t>
             </w:r>
             <w:r>
               <w:fldChar w:fldCharType="end"/>
@@ -1508,7 +1535,7 @@
               <w:rPr>
                 <w:noProof/>
               </w:rPr>
-              <w:t>7</w:t>
+              <w:t>8</w:t>
             </w:r>
             <w:r>
               <w:fldChar w:fldCharType="end"/>
@@ -1586,7 +1613,7 @@
               <w:rPr>
                 <w:noProof/>
               </w:rPr>
-              <w:t>7</w:t>
+              <w:t>9</w:t>
             </w:r>
             <w:r>
               <w:fldChar w:fldCharType="end"/>
@@ -1618,20 +1645,24 @@
             <w:pPr>
               <w:spacing w:before="120" w:after="120"/>
             </w:pPr>
-            <w:fldSimple w:instr=" REF _Ref427319687 \h  \* MERGEFORMAT ">
-              <w:r>
-                <w:rPr>
-                  <w:b/>
-                </w:rPr>
-                <w:br w:type="page"/>
-              </w:r>
-              <w:r>
-                <w:rPr>
-                  <w:b/>
-                </w:rPr>
-                <w:t>PYTANIA</w:t>
-              </w:r>
-            </w:fldSimple>
+            <w:r>
+              <w:fldChar w:fldCharType="begin"/>
+            </w:r>
+            <w:r>
+              <w:instrText xml:space="preserve"> REF _Ref476512187 \h </w:instrText>
+            </w:r>
+            <w:r>
+              <w:fldChar w:fldCharType="separate"/>
+            </w:r>
+            <w:r>
+              <w:rPr>
+                <w:b/>
+              </w:rPr>
+              <w:t>PYTANIA</w:t>
+            </w:r>
+            <w:r>
+              <w:fldChar w:fldCharType="end"/>
+            </w:r>
           </w:p>
         </w:tc>
         <w:tc>
@@ -1657,7 +1688,7 @@
               <w:rPr>
                 <w:noProof/>
               </w:rPr>
-              <w:t>8</w:t>
+              <w:t>9</w:t>
             </w:r>
             <w:r>
               <w:fldChar w:fldCharType="end"/>
@@ -5773,6 +5804,7 @@
       </w:pPr>
       <w:bookmarkStart w:id="15" w:name="_Ref427319642"/>
       <w:bookmarkStart w:id="16" w:name="_Ref463386591"/>
+      <w:bookmarkStart w:id="17" w:name="_Ref476512181"/>
       <w:r>
         <w:rPr>
           <w:b/>
@@ -5826,6 +5858,7 @@
         </w:rPr>
         <w:t>”</w:t>
       </w:r>
+      <w:bookmarkEnd w:id="17"/>
     </w:p>
     <w:p>
       <w:pPr>
@@ -5985,7 +6018,7 @@
           <w:sz w:val="20"/>
         </w:rPr>
       </w:pPr>
-      <w:bookmarkStart w:id="17" w:name="_Ref475976057"/>
+      <w:bookmarkStart w:id="18" w:name="_Ref475976057"/>
       <w:r>
         <w:rPr>
           <w:sz w:val="20"/>
@@ -6010,7 +6043,7 @@
         </w:rPr>
         <w:t xml:space="preserve"> części ćwiczenia.</w:t>
       </w:r>
-      <w:bookmarkEnd w:id="17"/>
+      <w:bookmarkEnd w:id="18"/>
     </w:p>
     <w:p>
       <w:pPr>
@@ -6083,14 +6116,14 @@
           <w:sz w:val="20"/>
         </w:rPr>
       </w:pPr>
-      <w:bookmarkStart w:id="18" w:name="_Ref475976676"/>
+      <w:bookmarkStart w:id="19" w:name="_Ref475976676"/>
       <w:r>
         <w:rPr>
           <w:sz w:val="20"/>
         </w:rPr>
         <w:t>Widok panelu użytkownika programu z pierwszej części ćwiczenia.</w:t>
       </w:r>
-      <w:bookmarkEnd w:id="18"/>
+      <w:bookmarkEnd w:id="19"/>
     </w:p>
     <w:p>
       <w:pPr>
@@ -6111,14 +6144,14 @@
           <w:b/>
         </w:rPr>
       </w:pPr>
-      <w:bookmarkStart w:id="19" w:name="_Ref427319682"/>
+      <w:bookmarkStart w:id="20" w:name="_Ref427319682"/>
       <w:r>
         <w:rPr>
           <w:b/>
         </w:rPr>
         <w:t>RAPORT</w:t>
       </w:r>
-      <w:bookmarkEnd w:id="19"/>
+      <w:bookmarkEnd w:id="20"/>
     </w:p>
     <w:p>
       <w:pPr>
@@ -6160,7 +6193,7 @@
           <w:b/>
         </w:rPr>
       </w:pPr>
-      <w:bookmarkStart w:id="20" w:name="_Ref427319687"/>
+      <w:bookmarkStart w:id="21" w:name="_Ref427319687"/>
     </w:p>
     <w:p>
       <w:pPr>
@@ -6176,13 +6209,15 @@
           <w:b/>
         </w:rPr>
       </w:pPr>
+      <w:bookmarkStart w:id="22" w:name="_Ref476512187"/>
       <w:r>
         <w:rPr>
           <w:b/>
         </w:rPr>
         <w:t>PYTANIA</w:t>
       </w:r>
-      <w:bookmarkEnd w:id="20"/>
+      <w:bookmarkEnd w:id="21"/>
+      <w:bookmarkEnd w:id="22"/>
     </w:p>
     <w:p>
       <w:pPr>
@@ -6363,10 +6398,10 @@
                   <v:path o:extrusionok="f" gradientshapeok="t" o:connecttype="rect"/>
                   <o:lock v:ext="edit" aspectratio="t"/>
                 </v:shapetype>
-                <v:shape id="_x0000_i1025" type="#_x0000_t75" style="width:139.4pt;height:169.9pt" o:ole="">
+                <v:shape id="_x0000_i1025" type="#_x0000_t75" style="width:125pt;height:152.05pt" o:ole="">
                   <v:imagedata r:id="rId22" o:title="" cropright="35094f"/>
                 </v:shape>
-                <o:OLEObject Type="Embed" ProgID="PBrush" ShapeID="_x0000_i1025" DrawAspect="Content" ObjectID="_1549718619" r:id="rId23"/>
+                <o:OLEObject Type="Embed" ProgID="PBrush" ShapeID="_x0000_i1025" DrawAspect="Content" ObjectID="_1551466842" r:id="rId23"/>
               </w:object>
             </w:r>
           </w:p>
@@ -6381,10 +6416,10 @@
             </w:pPr>
             <w:r>
               <w:object w:dxaOrig="9240" w:dyaOrig="5235">
-                <v:shape id="_x0000_i1026" type="#_x0000_t75" style="width:145.15pt;height:169.9pt" o:ole="">
+                <v:shape id="_x0000_i1026" type="#_x0000_t75" style="width:129.6pt;height:152.05pt" o:ole="">
                   <v:imagedata r:id="rId22" o:title="" cropleft="33838f"/>
                 </v:shape>
-                <o:OLEObject Type="Embed" ProgID="PBrush" ShapeID="_x0000_i1026" DrawAspect="Content" ObjectID="_1549718620" r:id="rId24"/>
+                <o:OLEObject Type="Embed" ProgID="PBrush" ShapeID="_x0000_i1026" DrawAspect="Content" ObjectID="_1551466843" r:id="rId24"/>
               </w:object>
             </w:r>
           </w:p>
@@ -6421,11 +6456,6 @@
     </w:tbl>
     <w:p>
       <w:pPr>
-        <w:spacing w:line="360" w:lineRule="auto"/>
-      </w:pPr>
-    </w:p>
-    <w:p>
-      <w:pPr>
         <w:pStyle w:val="Nagwek1"/>
         <w:rPr>
           <w:b w:val="0"/>
@@ -6437,6 +6467,7 @@
         <w:rPr>
           <w:color w:val="auto"/>
         </w:rPr>
+        <w:lastRenderedPageBreak/>
         <w:t>LITE</w:t>
       </w:r>
       <w:r>
@@ -6641,6 +6672,257 @@
     </w:p>
     <w:p>
       <w:pPr>
+        <w:spacing w:line="360" w:lineRule="auto"/>
+      </w:pPr>
+      <w:r>
+        <w:t xml:space="preserve">- zapoznać się z właściwościami (PPM </w:t>
+      </w:r>
+      <w:r>
+        <w:sym w:font="Wingdings" w:char="00E0"/>
+      </w:r>
+      <w:r>
+        <w:t xml:space="preserve"> </w:t>
+      </w:r>
+      <w:proofErr w:type="spellStart"/>
+      <w:r>
+        <w:t>Properties</w:t>
+      </w:r>
+      <w:proofErr w:type="spellEnd"/>
+      <w:r>
+        <w:t>) kontrolek, zwłaszcza z zakładkami:</w:t>
+      </w:r>
+    </w:p>
+    <w:p>
+      <w:pPr>
+        <w:spacing w:line="360" w:lineRule="auto"/>
+        <w:rPr>
+          <w:lang w:val="en-GB"/>
+        </w:rPr>
+      </w:pPr>
+      <w:r>
+        <w:rPr>
+          <w:b/>
+          <w:lang w:val="en-GB"/>
+        </w:rPr>
+        <w:t>Appearance</w:t>
+      </w:r>
+      <w:r>
+        <w:rPr>
+          <w:lang w:val="en-GB"/>
+        </w:rPr>
+        <w:t xml:space="preserve">, </w:t>
+      </w:r>
+      <w:r>
+        <w:rPr>
+          <w:b/>
+          <w:lang w:val="en-GB"/>
+        </w:rPr>
+        <w:t>Data type</w:t>
+      </w:r>
+      <w:r>
+        <w:rPr>
+          <w:lang w:val="en-GB"/>
+        </w:rPr>
+        <w:t xml:space="preserve">, </w:t>
+      </w:r>
+      <w:r>
+        <w:rPr>
+          <w:b/>
+          <w:lang w:val="en-GB"/>
+        </w:rPr>
+        <w:t>Data Entry</w:t>
+      </w:r>
+      <w:r>
+        <w:rPr>
+          <w:lang w:val="en-GB"/>
+        </w:rPr>
+        <w:t xml:space="preserve">, </w:t>
+      </w:r>
+      <w:r>
+        <w:rPr>
+          <w:b/>
+          <w:lang w:val="en-GB"/>
+        </w:rPr>
+        <w:t>Display format</w:t>
+      </w:r>
+      <w:r>
+        <w:rPr>
+          <w:lang w:val="en-GB"/>
+        </w:rPr>
+        <w:t xml:space="preserve">, </w:t>
+      </w:r>
+      <w:r>
+        <w:rPr>
+          <w:b/>
+          <w:lang w:val="en-GB"/>
+        </w:rPr>
+        <w:t>Documentation</w:t>
+      </w:r>
+      <w:r>
+        <w:rPr>
+          <w:lang w:val="en-GB"/>
+        </w:rPr>
+        <w:t>,</w:t>
+      </w:r>
+    </w:p>
+    <w:p>
+      <w:pPr>
+        <w:spacing w:line="360" w:lineRule="auto"/>
+      </w:pPr>
+      <w:r>
+        <w:t xml:space="preserve">w przypadku wskaźników typu </w:t>
+      </w:r>
+      <w:proofErr w:type="spellStart"/>
+      <w:r>
+        <w:t>graph</w:t>
+      </w:r>
+      <w:proofErr w:type="spellEnd"/>
+      <w:r>
+        <w:t xml:space="preserve"> dodatkowo: </w:t>
+      </w:r>
+    </w:p>
+    <w:p>
+      <w:pPr>
+        <w:spacing w:line="360" w:lineRule="auto"/>
+      </w:pPr>
+      <w:proofErr w:type="spellStart"/>
+      <w:r>
+        <w:rPr>
+          <w:b/>
+        </w:rPr>
+        <w:t>Plots</w:t>
+      </w:r>
+      <w:proofErr w:type="spellEnd"/>
+      <w:r>
+        <w:t xml:space="preserve">, </w:t>
+      </w:r>
+      <w:proofErr w:type="spellStart"/>
+      <w:r>
+        <w:rPr>
+          <w:b/>
+        </w:rPr>
+        <w:t>Scales</w:t>
+      </w:r>
+      <w:proofErr w:type="spellEnd"/>
+      <w:r>
+        <w:t xml:space="preserve">, </w:t>
+      </w:r>
+      <w:proofErr w:type="spellStart"/>
+      <w:r>
+        <w:rPr>
+          <w:b/>
+        </w:rPr>
+        <w:t>Cursos</w:t>
+      </w:r>
+      <w:proofErr w:type="spellEnd"/>
+      <w:r>
+        <w:t>.</w:t>
+      </w:r>
+    </w:p>
+    <w:p>
+      <w:pPr>
+        <w:spacing w:line="360" w:lineRule="auto"/>
+      </w:pPr>
+      <w:r>
+        <w:t>- Jakie możliwości edycji mają właściwości?</w:t>
+      </w:r>
+    </w:p>
+    <w:p>
+      <w:pPr>
+        <w:spacing w:line="360" w:lineRule="auto"/>
+      </w:pPr>
+      <w:r>
+        <w:t xml:space="preserve">Do niektórych właściwości jest szybszy dostęp bezpośrednio po naciśnięciu PPM (np. </w:t>
+      </w:r>
+      <w:r>
+        <w:rPr>
+          <w:b/>
+        </w:rPr>
+        <w:t>PPM</w:t>
+      </w:r>
+      <w:r>
+        <w:t xml:space="preserve"> </w:t>
+      </w:r>
+      <w:r>
+        <w:sym w:font="Wingdings" w:char="00E0"/>
+      </w:r>
+      <w:r>
+        <w:t xml:space="preserve"> </w:t>
+      </w:r>
+      <w:proofErr w:type="spellStart"/>
+      <w:r>
+        <w:rPr>
+          <w:b/>
+        </w:rPr>
+        <w:t>Representation</w:t>
+      </w:r>
+      <w:proofErr w:type="spellEnd"/>
+      <w:r>
+        <w:t>),</w:t>
+      </w:r>
+    </w:p>
+    <w:p>
+      <w:pPr>
+        <w:spacing w:line="360" w:lineRule="auto"/>
+      </w:pPr>
+    </w:p>
+    <w:p>
+      <w:pPr>
+        <w:spacing w:line="360" w:lineRule="auto"/>
+      </w:pPr>
+      <w:r>
+        <w:t xml:space="preserve">- przerobić plik </w:t>
+      </w:r>
+      <w:proofErr w:type="spellStart"/>
+      <w:r>
+        <w:t>f_liniowa.vi</w:t>
+      </w:r>
+      <w:proofErr w:type="spellEnd"/>
+      <w:r>
+        <w:t xml:space="preserve"> (z pierwszej części ćwiczenia) zgodnie z wszystkimi wytycznymi dla plików </w:t>
+      </w:r>
+      <w:proofErr w:type="spellStart"/>
+      <w:r>
+        <w:t>subVI</w:t>
+      </w:r>
+      <w:proofErr w:type="spellEnd"/>
+    </w:p>
+    <w:p>
+      <w:pPr>
+        <w:spacing w:line="360" w:lineRule="auto"/>
+      </w:pPr>
+    </w:p>
+    <w:p>
+      <w:pPr>
+        <w:spacing w:line="360" w:lineRule="auto"/>
+      </w:pPr>
+      <w:r>
+        <w:t xml:space="preserve">- na podstawie przerobionego pliku </w:t>
+      </w:r>
+      <w:proofErr w:type="spellStart"/>
+      <w:r>
+        <w:t>f_liniowa.vi</w:t>
+      </w:r>
+      <w:proofErr w:type="spellEnd"/>
+      <w:r>
+        <w:t xml:space="preserve"> przygotować pliki konwertujące temperaturę między skalami we wszystkich możliwych kierunkach</w:t>
+      </w:r>
+    </w:p>
+    <w:p>
+      <w:pPr>
+        <w:rPr>
+          <w:b/>
+        </w:rPr>
+      </w:pPr>
+      <w:r>
+        <w:rPr>
+          <w:b/>
+        </w:rPr>
+        <w:br w:type="page"/>
+      </w:r>
+    </w:p>
+    <w:p>
+      <w:pPr>
         <w:pStyle w:val="Nagwek1"/>
         <w:rPr>
           <w:b w:val="0"/>
@@ -6650,6 +6932,7 @@
         <w:rPr>
           <w:b w:val="0"/>
         </w:rPr>
+        <w:lastRenderedPageBreak/>
         <w:t>ZADANIA DODATKOWE PO WYKONANIU ĆWICZENIA</w:t>
       </w:r>
     </w:p>
@@ -6935,7 +7218,7 @@
         <w:rStyle w:val="Numerstrony"/>
         <w:noProof/>
       </w:rPr>
-      <w:t>9</w:t>
+      <w:t>12</w:t>
     </w:r>
     <w:r>
       <w:rPr>
@@ -7114,7 +7397,7 @@
               <v:shape id="_x0000_i1027" type="#_x0000_t75" style="width:17.3pt;height:27.05pt" o:ole="">
                 <v:imagedata r:id="rId1" o:title=""/>
               </v:shape>
-              <o:OLEObject Type="Embed" ProgID="CorelDRAW.Graphic.11" ShapeID="_x0000_i1027" DrawAspect="Content" ObjectID="_1549718621" r:id="rId2"/>
+              <o:OLEObject Type="Embed" ProgID="CorelDRAW.Graphic.11" ShapeID="_x0000_i1027" DrawAspect="Content" ObjectID="_1551466844" r:id="rId2"/>
             </w:object>
           </w:r>
         </w:p>
@@ -11869,7 +12152,7 @@
 </file>
 
 <file path=customXml/itemProps1.xml><?xml version="1.0" encoding="utf-8"?>
-<ds:datastoreItem xmlns:ds="http://schemas.openxmlformats.org/officeDocument/2006/customXml" ds:itemID="{E14B7F77-1230-4057-A314-B38D3117E241}">
+<ds:datastoreItem xmlns:ds="http://schemas.openxmlformats.org/officeDocument/2006/customXml" ds:itemID="{0803A399-EBFB-4E80-817E-8476E153B26A}">
   <ds:schemaRefs>
     <ds:schemaRef ds:uri="http://schemas.openxmlformats.org/officeDocument/2006/bibliography"/>
   </ds:schemaRefs>

</xml_diff>